<commit_message>
First science page is done
</commit_message>
<xml_diff>
--- a/public/docs/about/text1.docx
+++ b/public/docs/about/text1.docx
@@ -13,7 +13,13 @@
         <w:t>Кафедра радиофизики</w:t>
       </w:r>
       <w:r>
-        <w:t xml:space="preserve"> была организована 20 июня 1953 года из состава кафедры электромагнитных колебаний, которой руководила М.А. Левитская.</w:t>
+        <w:t xml:space="preserve"> </w:t>
+      </w:r>
+      <w:r>
+        <w:t>была</w:t>
+      </w:r>
+      <w:r>
+        <w:t xml:space="preserve"> организована 20 июня 1953 года из состава кафедры электромагнитных колебаний, которой руководила М.А. Левитская.</w:t>
       </w:r>
       <w:r>
         <w:br/>
@@ -23,35 +29,11 @@
         <w:t>с</w:t>
       </w:r>
       <w:r>
-        <w:t xml:space="preserve">верхдальнего приема телевизионных сигналов до исследования новых моделей радиосигналов, принципов сжатия информации, используемых в современных системах беспроводной связи, и методов обработки сигналов, базирующихся на использовании </w:t>
-      </w:r>
-      <w:proofErr w:type="spellStart"/>
-      <w:r>
-        <w:t>нейросетевых</w:t>
-      </w:r>
-      <w:proofErr w:type="spellEnd"/>
-      <w:r>
-        <w:t xml:space="preserve"> </w:t>
-      </w:r>
-      <w:proofErr w:type="spellStart"/>
-      <w:r>
-        <w:t>алгоримтов</w:t>
-      </w:r>
-      <w:proofErr w:type="spellEnd"/>
-      <w:r>
-        <w:t>.</w:t>
+        <w:t>верхдальнего приема телевизионных сигналов до исследования новых моделей радиосигналов, принципов сжатия информации, используемых в современных системах беспроводной связи, и методов обработки сигналов, базирующихся на использовании нейросетевых алгоримтов.</w:t>
       </w:r>
       <w:r>
         <w:br/>
-        <w:t xml:space="preserve">За время существования кафедра принимала активное участие в выполнении </w:t>
-      </w:r>
-      <w:proofErr w:type="spellStart"/>
-      <w:r>
-        <w:t>госзаданий</w:t>
-      </w:r>
-      <w:proofErr w:type="spellEnd"/>
-      <w:r>
-        <w:t>, работе по грантам Российского фонда фундаментальных исследований и Российского научного фонда, укреплялись научные связи с ведущими предпри</w:t>
+        <w:t>За время существования кафедра принимала активное участие в выполнении госзаданий, работе по грантам Российского фонда фундаментальных исследований и Российского научного фонда, укреплялись научные связи с ведущими предпри</w:t>
       </w:r>
       <w:r>
         <w:t>ятиями</w:t>
@@ -496,6 +478,41 @@
     <w:semiHidden/>
     <w:unhideWhenUsed/>
   </w:style>
+  <w:style w:type="character" w:styleId="a3">
+    <w:name w:val="Hyperlink"/>
+    <w:basedOn w:val="a0"/>
+    <w:uiPriority w:val="99"/>
+    <w:unhideWhenUsed/>
+    <w:rsid w:val="003B79F9"/>
+    <w:rPr>
+      <w:color w:val="0563C1" w:themeColor="hyperlink"/>
+      <w:u w:val="single"/>
+    </w:rPr>
+  </w:style>
+  <w:style w:type="character" w:styleId="a4">
+    <w:name w:val="Unresolved Mention"/>
+    <w:basedOn w:val="a0"/>
+    <w:uiPriority w:val="99"/>
+    <w:semiHidden/>
+    <w:unhideWhenUsed/>
+    <w:rsid w:val="003B79F9"/>
+    <w:rPr>
+      <w:color w:val="605E5C"/>
+      <w:shd w:val="clear" w:color="auto" w:fill="E1DFDD"/>
+    </w:rPr>
+  </w:style>
+  <w:style w:type="character" w:styleId="a5">
+    <w:name w:val="FollowedHyperlink"/>
+    <w:basedOn w:val="a0"/>
+    <w:uiPriority w:val="99"/>
+    <w:semiHidden/>
+    <w:unhideWhenUsed/>
+    <w:rsid w:val="003B79F9"/>
+    <w:rPr>
+      <w:color w:val="954F72" w:themeColor="followedHyperlink"/>
+      <w:u w:val="single"/>
+    </w:rPr>
+  </w:style>
 </w:styles>
 </file>
 

</xml_diff>